<commit_message>
Commit ERC20 - Document and Interface Coding
</commit_message>
<xml_diff>
--- a/Blockchain/10_TokenCreation/10_1_ERC20.docx
+++ b/Blockchain/10_TokenCreation/10_1_ERC20.docx
@@ -1425,6 +1425,111 @@
     <w:p>
       <w:pPr>
         <w:pStyle w:val="oancuaDanhsach"/>
+        <w:spacing w:line="360" w:lineRule="auto"/>
+        <w:outlineLvl w:val="0"/>
+        <w:rPr>
+          <w:rFonts w:ascii="Arial" w:hAnsi="Arial" w:cs="Arial"/>
+          <w:b/>
+          <w:bCs/>
+          <w:sz w:val="28"/>
+          <w:szCs w:val="28"/>
+        </w:rPr>
+      </w:pPr>
+      <w:r>
+        <w:rPr>
+          <w:rFonts w:ascii="Arial" w:hAnsi="Arial" w:cs="Arial"/>
+          <w:b/>
+          <w:bCs/>
+          <w:sz w:val="28"/>
+          <w:szCs w:val="28"/>
+        </w:rPr>
+        <w:lastRenderedPageBreak/>
+        <w:t>ERC20 Interface gồm được định nghĩa như sau:</w:t>
+      </w:r>
+    </w:p>
+    <w:tbl>
+      <w:tblPr>
+        <w:tblStyle w:val="LiBang"/>
+        <w:tblW w:w="0" w:type="auto"/>
+        <w:tblInd w:w="720" w:type="dxa"/>
+        <w:tblLook w:val="04A0" w:firstRow="1" w:lastRow="0" w:firstColumn="1" w:lastColumn="0" w:noHBand="0" w:noVBand="1"/>
+      </w:tblPr>
+      <w:tblGrid>
+        <w:gridCol w:w="7836"/>
+      </w:tblGrid>
+      <w:tr>
+        <w:trPr>
+          <w:trHeight w:val="4658"/>
+        </w:trPr>
+        <w:tc>
+          <w:tcPr>
+            <w:tcW w:w="7760" w:type="dxa"/>
+          </w:tcPr>
+          <w:p>
+            <w:pPr>
+              <w:pStyle w:val="oancuaDanhsach"/>
+              <w:spacing w:line="360" w:lineRule="auto"/>
+              <w:ind w:left="0"/>
+              <w:outlineLvl w:val="0"/>
+              <w:rPr>
+                <w:rFonts w:ascii="Arial" w:hAnsi="Arial" w:cs="Arial"/>
+                <w:b/>
+                <w:bCs/>
+                <w:sz w:val="28"/>
+                <w:szCs w:val="28"/>
+              </w:rPr>
+            </w:pPr>
+            <w:r>
+              <w:rPr>
+                <w:rFonts w:ascii="Arial" w:hAnsi="Arial" w:cs="Arial"/>
+                <w:b/>
+                <w:bCs/>
+                <w:sz w:val="28"/>
+                <w:szCs w:val="28"/>
+              </w:rPr>
+              <w:drawing>
+                <wp:inline distT="0" distB="0" distL="0" distR="0" wp14:anchorId="68EF88E5" wp14:editId="64180BE8">
+                  <wp:extent cx="4834393" cy="3011322"/>
+                  <wp:effectExtent l="0" t="0" r="4445" b="0"/>
+                  <wp:docPr id="5" name="Hình ảnh 5"/>
+                  <wp:cNvGraphicFramePr>
+                    <a:graphicFrameLocks xmlns:a="http://schemas.openxmlformats.org/drawingml/2006/main" noChangeAspect="1"/>
+                  </wp:cNvGraphicFramePr>
+                  <a:graphic xmlns:a="http://schemas.openxmlformats.org/drawingml/2006/main">
+                    <a:graphicData uri="http://schemas.openxmlformats.org/drawingml/2006/picture">
+                      <pic:pic xmlns:pic="http://schemas.openxmlformats.org/drawingml/2006/picture">
+                        <pic:nvPicPr>
+                          <pic:cNvPr id="1" name=""/>
+                          <pic:cNvPicPr/>
+                        </pic:nvPicPr>
+                        <pic:blipFill>
+                          <a:blip r:embed="rId10"/>
+                          <a:stretch>
+                            <a:fillRect/>
+                          </a:stretch>
+                        </pic:blipFill>
+                        <pic:spPr>
+                          <a:xfrm>
+                            <a:off x="0" y="0"/>
+                            <a:ext cx="4843515" cy="3017004"/>
+                          </a:xfrm>
+                          <a:prstGeom prst="rect">
+                            <a:avLst/>
+                          </a:prstGeom>
+                        </pic:spPr>
+                      </pic:pic>
+                    </a:graphicData>
+                  </a:graphic>
+                </wp:inline>
+              </w:drawing>
+            </w:r>
+          </w:p>
+        </w:tc>
+      </w:tr>
+    </w:tbl>
+    <w:p>
+      <w:pPr>
+        <w:pStyle w:val="oancuaDanhsach"/>
         <w:numPr>
           <w:ilvl w:val="0"/>
           <w:numId w:val="1"/>
@@ -1447,7 +1552,6 @@
           <w:sz w:val="28"/>
           <w:szCs w:val="28"/>
         </w:rPr>
-        <w:lastRenderedPageBreak/>
         <w:t>Tài liệu tham khảo</w:t>
       </w:r>
     </w:p>
@@ -1477,7 +1581,7 @@
         </w:rPr>
         <w:t xml:space="preserve">] </w:t>
       </w:r>
-      <w:hyperlink r:id="rId10" w:history="1">
+      <w:hyperlink r:id="rId11" w:history="1">
         <w:r>
           <w:rPr>
             <w:rStyle w:val="Siuktni"/>
@@ -1550,7 +1654,7 @@
       <w:r>
         <w:t xml:space="preserve"> </w:t>
       </w:r>
-      <w:hyperlink r:id="rId11" w:history="1">
+      <w:hyperlink r:id="rId12" w:history="1">
         <w:r>
           <w:rPr>
             <w:rStyle w:val="Siuktni"/>
@@ -1623,7 +1727,7 @@
       <w:r>
         <w:t xml:space="preserve"> </w:t>
       </w:r>
-      <w:hyperlink r:id="rId12" w:history="1">
+      <w:hyperlink r:id="rId13" w:history="1">
         <w:r>
           <w:rPr>
             <w:rStyle w:val="Siuktni"/>
@@ -1693,7 +1797,7 @@
         </w:rPr>
         <w:t xml:space="preserve">[4] </w:t>
       </w:r>
-      <w:hyperlink r:id="rId13" w:history="1">
+      <w:hyperlink r:id="rId14" w:history="1">
         <w:r>
           <w:rPr>
             <w:rStyle w:val="Siuktni"/>
@@ -1770,7 +1874,7 @@
       </w:pPr>
     </w:p>
     <w:sectPr>
-      <w:footerReference w:type="default" r:id="rId14"/>
+      <w:footerReference w:type="default" r:id="rId15"/>
       <w:pgSz w:w="12240" w:h="15840"/>
       <w:pgMar w:top="810" w:right="900" w:bottom="990" w:left="810" w:header="720" w:footer="240" w:gutter="0"/>
       <w:cols w:space="720"/>
@@ -2269,7 +2373,7 @@
   <w:abstractNum w:abstractNumId="3" w15:restartNumberingAfterBreak="0">
     <w:nsid w:val="62CD2514"/>
     <w:multiLevelType w:val="hybridMultilevel"/>
-    <w:tmpl w:val="73A28094"/>
+    <w:tmpl w:val="A23A035C"/>
     <w:lvl w:ilvl="0" w:tplc="08090001">
       <w:start w:val="1"/>
       <w:numFmt w:val="bullet"/>

</xml_diff>